<commit_message>
added a missing word in documentation
</commit_message>
<xml_diff>
--- a/documentation/02_outlineInWords.docx
+++ b/documentation/02_outlineInWords.docx
@@ -32,7 +32,15 @@
       </w:pPr>
       <w:r>
         <w:rPr/>
-        <w:t>Each player can play as zero or more characters but characters must have exactly one player. The character is given the required name and class choices provided by the p</w:t>
+        <w:t xml:space="preserve">Each player can play as zero or more characters but </w:t>
+      </w:r>
+      <w:r>
+        <w:rPr/>
+        <w:t>each character</w:t>
+      </w:r>
+      <w:r>
+        <w:rPr/>
+        <w:t xml:space="preserve"> must have exactly one player. The character is given the required name and class choices provided by the p</w:t>
       </w:r>
       <w:bookmarkStart w:id="0" w:name="_GoBack"/>
       <w:bookmarkEnd w:id="0"/>
@@ -60,26 +68,35 @@
       </w:pPr>
       <w:r>
         <w:rPr/>
-        <w:t xml:space="preserve">Characters can </w:t>
-      </w:r>
-      <w:r>
-        <w:rPr/>
-        <w:t xml:space="preserve">have </w:t>
-      </w:r>
-      <w:r>
-        <w:rPr/>
-        <w:t>zero or more skills and each skill may belong to zero or more characters. Skills are referenced by their primary key ‘id’ and have unique names in the ‘skill’ table. The relationship table ‘pCharSkill’ matches the character to the skill with the foreign keys ‘pCharId’ and ‘skillId’ that reference the character ‘id’ and the skill ‘id’. The primary key for the relationship table is the combination of ‘pCharId’ and ‘skillId’.</w:t>
+        <w:t>Characters can have zero or more skills and each skill may belong to zero or more characters. Skills are referenced by their primary key ‘id’ and have unique names in the ‘skill’ table. The relationship table ‘pCharSkill’ matches the character to the skill with the foreign keys ‘pCharId’ and ‘skillId’ that reference the character ‘id’ and the skill ‘id’. The primary key for the relationship table is the combination of ‘pCharId’ and ‘skillId’.</w:t>
       </w:r>
     </w:p>
     <w:p>
       <w:pPr>
         <w:pStyle w:val="Normal"/>
+        <w:spacing w:before="0" w:after="160"/>
         <w:ind w:left="0" w:right="0" w:firstLine="720"/>
         <w:rPr/>
       </w:pPr>
       <w:r>
         <w:rPr/>
-        <w:t>Characters may possess zero or more item instances and each item instance must have exactly one character as an owner. The foreign key ‘owner’ references the character’s ‘id’ and the foreign key ‘classId’ references an item class’ ‘id’. Item instances will belong to exactly one item class but an item class can zero or more item instances. Item classes have a primary key ‘id’ and a required name.</w:t>
+        <w:t xml:space="preserve">Characters may possess zero or more item instances and each item instance must have exactly one character as an owner. The foreign key ‘owner’ references the character’s ‘id’ and the foreign key ‘classId’ references an item class’ ‘id’. Item instances will belong to exactly one item class but an item class can </w:t>
+      </w:r>
+      <w:r>
+        <w:rPr/>
+        <w:t xml:space="preserve">have </w:t>
+      </w:r>
+      <w:r>
+        <w:rPr/>
+        <w:t xml:space="preserve">zero or more item instances. Item classes have a primary key ‘id’ and a required, </w:t>
+      </w:r>
+      <w:r>
+        <w:rPr/>
+        <w:t>unique</w:t>
+      </w:r>
+      <w:r>
+        <w:rPr/>
+        <w:t xml:space="preserve"> name.</w:t>
       </w:r>
     </w:p>
     <w:sectPr>
@@ -108,7 +125,7 @@
     </w:rPrDefault>
     <w:pPrDefault>
       <w:pPr>
-        <w:spacing w:lineRule="auto" w:line="256"/>
+        <w:spacing w:lineRule="auto" w:line="254"/>
       </w:pPr>
     </w:pPrDefault>
   </w:docDefaults>
@@ -493,12 +510,12 @@
       <w:widowControl/>
       <w:suppressAutoHyphens w:val="true"/>
       <w:bidi w:val="0"/>
-      <w:spacing w:lineRule="auto" w:line="254" w:before="0" w:after="160"/>
+      <w:spacing w:lineRule="auto" w:line="252" w:before="0" w:after="160"/>
       <w:jc w:val="left"/>
     </w:pPr>
     <w:rPr>
       <w:rFonts w:ascii="Calibri" w:hAnsi="Calibri" w:eastAsia="Droid Sans Fallback" w:cs="Calibri"/>
-      <w:color w:val="auto"/>
+      <w:color w:val="00000A"/>
       <w:sz w:val="22"/>
       <w:szCs w:val="22"/>
       <w:lang w:val="en-US" w:eastAsia="en-US" w:bidi="ar-SA"/>

</xml_diff>